<commit_message>
Small modifications to text in F2_0.docx
</commit_message>
<xml_diff>
--- a/Linked Files/Module 2 Study Design/F2_0.docx
+++ b/Linked Files/Module 2 Study Design/F2_0.docx
@@ -6,8 +6,6 @@
       <w:pPr>
         <w:pStyle w:val="Heading2"/>
       </w:pPr>
-      <w:bookmarkStart w:id="0" w:name="_GoBack"/>
-      <w:bookmarkEnd w:id="0"/>
       <w:r>
         <w:t>3.2</w:t>
       </w:r>
@@ -38,15 +36,15 @@
       <w:pPr>
         <w:pStyle w:val="Heading3"/>
       </w:pPr>
-      <w:bookmarkStart w:id="1" w:name="_Toc315779460"/>
-      <w:bookmarkStart w:id="2" w:name="_Toc366831096"/>
-      <w:bookmarkStart w:id="3" w:name="_Toc434924560"/>
+      <w:bookmarkStart w:id="0" w:name="_Toc315779460"/>
+      <w:bookmarkStart w:id="1" w:name="_Toc366831096"/>
+      <w:bookmarkStart w:id="2" w:name="_Toc434924560"/>
       <w:r>
         <w:t>PII Variables</w:t>
       </w:r>
+      <w:bookmarkEnd w:id="0"/>
       <w:bookmarkEnd w:id="1"/>
       <w:bookmarkEnd w:id="2"/>
-      <w:bookmarkEnd w:id="3"/>
       <w:r>
         <w:t xml:space="preserve"> </w:t>
       </w:r>
@@ -56,20 +54,37 @@
       <w:r>
         <w:t xml:space="preserve">PII </w:t>
       </w:r>
-      <w:r>
-        <w:t>identif</w:t>
-      </w:r>
-      <w:r>
-        <w:t>ies</w:t>
-      </w:r>
-      <w:r>
-        <w:t xml:space="preserve"> individuals (e.g.</w:t>
-      </w:r>
-      <w:r>
-        <w:t>,</w:t>
-      </w:r>
-      <w:r>
-        <w:t xml:space="preserve"> anything that directly identifies an individual). PII variables will be handled in the following manner:</w:t>
+      <w:bookmarkStart w:id="3" w:name="_GoBack"/>
+      <w:bookmarkEnd w:id="3"/>
+      <w:r>
+        <w:t>i</w:t>
+      </w:r>
+      <w:r>
+        <w:t>s information</w:t>
+      </w:r>
+      <w:r>
+        <w:t xml:space="preserve"> that can be used to </w:t>
+      </w:r>
+      <w:r>
+        <w:t>re-identify an individual</w:t>
+      </w:r>
+      <w:r>
+        <w:t>, either alone or when combined with other information that is linked or linkable to a specific individual</w:t>
+      </w:r>
+      <w:r>
+        <w:t>. PII variables</w:t>
+      </w:r>
+      <w:r>
+        <w:t xml:space="preserve"> (direct and indirect</w:t>
+      </w:r>
+      <w:r>
+        <w:t xml:space="preserve"> identifiers</w:t>
+      </w:r>
+      <w:r>
+        <w:t>)</w:t>
+      </w:r>
+      <w:r>
+        <w:t xml:space="preserve"> will be handled in the following manner:</w:t>
       </w:r>
     </w:p>
     <w:p>
@@ -111,8 +126,9 @@
       <w:r>
         <w:t>.</w:t>
       </w:r>
-    </w:p>
-    <w:p>
+      <w:r>
+        <w:t xml:space="preserve"> </w:t>
+      </w:r>
       <w:r>
         <w:t>[</w:t>
       </w:r>
@@ -145,6 +161,15 @@
           <w:i/>
         </w:rPr>
         <w:t>]</w:t>
+      </w:r>
+      <w:r>
+        <w:rPr>
+          <w:i/>
+        </w:rPr>
+        <w:t xml:space="preserve"> </w:t>
+      </w:r>
+      <w:r>
+        <w:t>Indirect identifiers will be addressed as described in the sections below.</w:t>
       </w:r>
     </w:p>
     <w:p/>
@@ -1172,7 +1197,7 @@
 </file>
 
 <file path=customXml/itemProps1.xml><?xml version="1.0" encoding="utf-8"?>
-<ds:datastoreItem xmlns:ds="http://schemas.openxmlformats.org/officeDocument/2006/customXml" ds:itemID="{CDD41974-4EE5-4E38-932B-ABAA4C364A7A}">
+<ds:datastoreItem xmlns:ds="http://schemas.openxmlformats.org/officeDocument/2006/customXml" ds:itemID="{783B48FD-FBFF-4404-8837-547D84B830E3}">
   <ds:schemaRefs>
     <ds:schemaRef ds:uri="http://schemas.openxmlformats.org/officeDocument/2006/bibliography"/>
   </ds:schemaRefs>

</xml_diff>